<commit_message>
clean up, Pleistocene sims
</commit_message>
<xml_diff>
--- a/JPI_marine_text.docx
+++ b/JPI_marine_text.docx
@@ -878,10 +878,12 @@
       <w:pPr>
         <w:pStyle w:val="Heading2"/>
       </w:pPr>
+      <w:bookmarkStart w:id="0" w:name="_GoBack"/>
       <w:r>
         <w:t>Data</w:t>
       </w:r>
     </w:p>
+    <w:bookmarkEnd w:id="0"/>
     <w:p>
       <w:r>
         <w:t xml:space="preserve">Five datasets were compiled from published work for this analysis (Fig. 1). Estimates from fluid inclusions, calcite veins, and echinoderm fossils </w:t>
@@ -5827,8 +5829,6 @@
           <w:i/>
         </w:rPr>
       </w:pPr>
-      <w:bookmarkStart w:id="0" w:name="_GoBack"/>
-      <w:bookmarkEnd w:id="0"/>
       <w:r>
         <w:br w:type="page"/>
       </w:r>

</xml_diff>

<commit_message>
Full version prior to cleanup
</commit_message>
<xml_diff>
--- a/JPI_marine_text.docx
+++ b/JPI_marine_text.docx
@@ -2209,6 +2209,11 @@
           <w:rFonts w:cstheme="minorHAnsi"/>
         </w:rPr>
         <w:fldChar w:fldCharType="end"/>
+      </w:r>
+      <w:r>
+        <w:rPr>
+          <w:rFonts w:cstheme="minorHAnsi"/>
+        </w:rPr>
       </w:r>
       <w:r>
         <w:rPr>
@@ -6252,30 +6257,28 @@
         <w:t xml:space="preserve"> Because of the short time interval covered by these analyses we did not model the seawater Mg/Ca explicitly, but estimated paleo-seawater Mg/Ca values, where needed, from the posterior distributions of an independent inversion of the sweater Mg/Ca proxy data. Chains were run to </w:t>
       </w:r>
       <w:r>
-        <w:rPr>
-          <w:highlight w:val="yellow"/>
-        </w:rPr>
         <w:t>5e</w:t>
       </w:r>
       <w:r>
         <w:rPr>
-          <w:highlight w:val="yellow"/>
           <w:vertAlign w:val="superscript"/>
         </w:rPr>
         <w:t>5</w:t>
       </w:r>
       <w:r>
-        <w:rPr>
-          <w:highlight w:val="yellow"/>
-        </w:rPr>
-        <w:t xml:space="preserve"> and 1e</w:t>
-      </w:r>
-      <w:r>
-        <w:rPr>
-          <w:highlight w:val="yellow"/>
+        <w:t xml:space="preserve"> and </w:t>
+      </w:r>
+      <w:r>
+        <w:t>7.5</w:t>
+      </w:r>
+      <w:r>
+        <w:t>e</w:t>
+      </w:r>
+      <w:r>
+        <w:rPr>
           <w:vertAlign w:val="superscript"/>
         </w:rPr>
-        <w:t>6</w:t>
+        <w:t>5</w:t>
       </w:r>
       <w:r>
         <w:t xml:space="preserve"> samples for the single- and multi-site analyses, respectively, using a burn in period of 1e</w:t>
@@ -6296,10 +6299,7 @@
         <w:t xml:space="preserve"> Total analysis time ranged from &lt;1 hour (site 1123) to ~</w:t>
       </w:r>
       <w:r>
-        <w:rPr>
-          <w:highlight w:val="yellow"/>
-        </w:rPr>
-        <w:t>XX</w:t>
+        <w:t>4</w:t>
       </w:r>
       <w:r>
         <w:t xml:space="preserve"> hours running three chains in parallel.</w:t>
@@ -6323,7 +6323,19 @@
     </w:p>
     <w:p>
       <w:r>
-        <w:t xml:space="preserve">The JPI paleoenvironmental reconstructions obtained in the long-term analysis are similar, to first order, to the reconstructions from Lear et al. </w:t>
+        <w:t xml:space="preserve">The paleoenvironmental reconstructions obtained </w:t>
+      </w:r>
+      <w:r>
+        <w:t xml:space="preserve">by applying JPI to </w:t>
+      </w:r>
+      <w:r>
+        <w:t xml:space="preserve">the </w:t>
+      </w:r>
+      <w:r>
+        <w:t>site 806 data</w:t>
+      </w:r>
+      <w:r>
+        <w:t xml:space="preserve"> are similar, to first order, to the reconstructions from Lear et al. </w:t>
       </w:r>
       <w:r>
         <w:fldChar w:fldCharType="begin"/>
@@ -6400,13 +6412,25 @@
         <w:t xml:space="preserve"> cooling trend began at the site just prior to 5 Ma and persisted throughout the remainder of the record. </w:t>
       </w:r>
       <w:r>
-        <w:t xml:space="preserve">Our absolute temperature estimates are most similar to those obtained by L15 using their “NBB” calibrations, which is unsurprising given that these estimates used their full suite of calibration data, as was done here. </w:t>
-      </w:r>
-      <w:r>
-        <w:t xml:space="preserve">Our estimates of seawater Mg/Ca </w:t>
-      </w:r>
-      <w:r>
-        <w:t xml:space="preserve">match those </w:t>
+        <w:t xml:space="preserve">Our </w:t>
+      </w:r>
+      <w:r>
+        <w:t xml:space="preserve">median </w:t>
+      </w:r>
+      <w:r>
+        <w:t xml:space="preserve">temperature estimates are most similar to those obtained by L15 using their “NBB” calibrations, which </w:t>
+      </w:r>
+      <w:r>
+        <w:t xml:space="preserve">was based on the same compilation of </w:t>
+      </w:r>
+      <w:r>
+        <w:t>calibration data</w:t>
+      </w:r>
+      <w:r>
+        <w:t xml:space="preserve"> used </w:t>
+      </w:r>
+      <w:r>
+        <w:t xml:space="preserve">here. Our estimates of seawater Mg/Ca match those </w:t>
       </w:r>
       <w:r>
         <w:t xml:space="preserve">obtained </w:t>
@@ -6415,20 +6439,20 @@
         <w:t xml:space="preserve">by L15 </w:t>
       </w:r>
       <w:r>
-        <w:t>using polynomial curve-</w:t>
+        <w:t xml:space="preserve">using polynomial curve-fitting </w:t>
+      </w:r>
+      <w:r>
+        <w:t xml:space="preserve">throughout </w:t>
       </w:r>
       <w:r>
         <w:lastRenderedPageBreak/>
-        <w:t xml:space="preserve">fitting </w:t>
-      </w:r>
-      <w:r>
-        <w:t xml:space="preserve">throughout most of the common period of analysis. Prior to </w:t>
-      </w:r>
-      <w:r>
-        <w:t>40 Ma</w:t>
-      </w:r>
-      <w:r>
-        <w:t xml:space="preserve"> our estimates diverge, reflecting the incorporating additional data from the Cretaceous in our analysis, but this difference is trivial given that L15 did not </w:t>
+        <w:t xml:space="preserve">most of the common period of analysis. Prior to 40 Ma our estimates diverge, reflecting the incorporating additional data from the Cretaceous in our analysis, but this difference </w:t>
+      </w:r>
+      <w:r>
+        <w:t xml:space="preserve">does not impact other interpretations </w:t>
+      </w:r>
+      <w:r>
+        <w:t xml:space="preserve">given that L15 did not </w:t>
       </w:r>
       <w:r>
         <w:t>use the curve-fit estimates from this part of the record in their analysis</w:t>
@@ -6468,8 +6492,6 @@
       <w:r>
         <w:t>lts</w:t>
       </w:r>
-      <w:bookmarkStart w:id="9" w:name="_GoBack"/>
-      <w:bookmarkEnd w:id="9"/>
     </w:p>
     <w:p>
       <w:pPr>
@@ -6502,7 +6524,31 @@
         <w:t xml:space="preserve">is the </w:t>
       </w:r>
       <w:r>
-        <w:t xml:space="preserve">higher variability </w:t>
+        <w:t xml:space="preserve">higher </w:t>
+      </w:r>
+      <w:r>
+        <w:t>BWT and δ</w:t>
+      </w:r>
+      <w:r>
+        <w:rPr>
+          <w:vertAlign w:val="superscript"/>
+        </w:rPr>
+        <w:t>18</w:t>
+      </w:r>
+      <w:r>
+        <w:t>O</w:t>
+      </w:r>
+      <w:r>
+        <w:rPr>
+          <w:vertAlign w:val="subscript"/>
+        </w:rPr>
+        <w:t>sw</w:t>
+      </w:r>
+      <w:r>
+        <w:t xml:space="preserve"> </w:t>
+      </w:r>
+      <w:r>
+        <w:t xml:space="preserve">variability </w:t>
       </w:r>
       <w:r>
         <w:t>implied</w:t>
@@ -6514,10 +6560,76 @@
         <w:t xml:space="preserve">by L15 </w:t>
       </w:r>
       <w:r>
-        <w:t xml:space="preserve">for </w:t>
-      </w:r>
-      <w:r>
-        <w:t>BWT and δ</w:t>
+        <w:t>(e.g., compare our Fig. 2 with their Fig. 7)</w:t>
+      </w:r>
+      <w:r>
+        <w:t xml:space="preserve">. As </w:t>
+      </w:r>
+      <w:r>
+        <w:t>is</w:t>
+      </w:r>
+      <w:r>
+        <w:t xml:space="preserve"> common in traditional proxy interpretations, the L15 paleoenvironmental record treats each individual datum as an estimate of </w:t>
+      </w:r>
+      <w:r>
+        <w:t xml:space="preserve">an </w:t>
+      </w:r>
+      <w:r>
+        <w:t xml:space="preserve">independent </w:t>
+      </w:r>
+      <w:r>
+        <w:t xml:space="preserve">environmental </w:t>
+      </w:r>
+      <w:r>
+        <w:t>state</w:t>
+      </w:r>
+      <w:r>
+        <w:t xml:space="preserve">, giving a </w:t>
+      </w:r>
+      <w:r>
+        <w:t>reconstruct</w:t>
+      </w:r>
+      <w:r>
+        <w:t xml:space="preserve">ion </w:t>
+      </w:r>
+      <w:r>
+        <w:t>centere</w:t>
+      </w:r>
+      <w:r>
+        <w:t>d on</w:t>
+      </w:r>
+      <w:r>
+        <w:t xml:space="preserve"> ‘best estimate</w:t>
+      </w:r>
+      <w:r>
+        <w:t>s</w:t>
+      </w:r>
+      <w:r>
+        <w:t>’ derived from each data point</w:t>
+      </w:r>
+      <w:r>
+        <w:t xml:space="preserve">. In reality, however, </w:t>
+      </w:r>
+      <w:r>
+        <w:t xml:space="preserve">the environmental states giving rise to multiple </w:t>
+      </w:r>
+      <w:r>
+        <w:t xml:space="preserve">proxy samples </w:t>
+      </w:r>
+      <w:r>
+        <w:t xml:space="preserve">are not </w:t>
+      </w:r>
+      <w:r>
+        <w:t xml:space="preserve">independent </w:t>
+      </w:r>
+      <w:r>
+        <w:t xml:space="preserve">if </w:t>
+      </w:r>
+      <w:r>
+        <w:t>autocorrelation exists at the resolution at which the time series is sampled</w:t>
+      </w:r>
+      <w:r>
+        <w:t>; for BWT and δ</w:t>
       </w:r>
       <w:r>
         <w:rPr>
@@ -6535,79 +6647,165 @@
         <w:t>sw</w:t>
       </w:r>
       <w:r>
-        <w:t xml:space="preserve"> </w:t>
-      </w:r>
-      <w:r>
-        <w:t>(e.g., compare our Fig. 2 with their Fig. 7)</w:t>
-      </w:r>
-      <w:r>
-        <w:t xml:space="preserve">. As </w:t>
-      </w:r>
-      <w:r>
-        <w:t>is</w:t>
-      </w:r>
-      <w:r>
-        <w:t xml:space="preserve"> common in traditional proxy interpretations, the L15 paleoenvironmental record treats each individual datum as an estimate of </w:t>
-      </w:r>
-      <w:r>
-        <w:t xml:space="preserve">an </w:t>
-      </w:r>
-      <w:r>
-        <w:t xml:space="preserve">independent </w:t>
-      </w:r>
-      <w:r>
-        <w:t xml:space="preserve">environmental </w:t>
-      </w:r>
-      <w:r>
-        <w:t>state</w:t>
-      </w:r>
-      <w:r>
-        <w:t xml:space="preserve">, giving a </w:t>
-      </w:r>
-      <w:r>
-        <w:t>reconstruct</w:t>
-      </w:r>
-      <w:r>
-        <w:t xml:space="preserve">ion </w:t>
-      </w:r>
-      <w:r>
-        <w:t>centere</w:t>
-      </w:r>
-      <w:r>
-        <w:t>d on</w:t>
-      </w:r>
-      <w:r>
-        <w:t xml:space="preserve"> ‘best estimate</w:t>
-      </w:r>
-      <w:r>
-        <w:t>s</w:t>
-      </w:r>
-      <w:r>
-        <w:t>’ derived from each data point</w:t>
-      </w:r>
-      <w:r>
-        <w:t xml:space="preserve">. In reality, however, </w:t>
-      </w:r>
-      <w:r>
-        <w:t xml:space="preserve">the environmental states giving rise to multiple </w:t>
-      </w:r>
-      <w:r>
-        <w:t xml:space="preserve">proxy samples </w:t>
-      </w:r>
-      <w:r>
-        <w:t xml:space="preserve">are not </w:t>
-      </w:r>
-      <w:r>
-        <w:t xml:space="preserve">independent </w:t>
-      </w:r>
-      <w:r>
-        <w:t xml:space="preserve">if </w:t>
-      </w:r>
-      <w:r>
-        <w:t>autocorrelation exists at the resolution at which the time series is sampled</w:t>
-      </w:r>
-      <w:r>
-        <w:t>; for BWT and δ</w:t>
+        <w:t xml:space="preserve"> this is true over a broad spectrum of resolutions including those considered here</w:t>
+      </w:r>
+      <w:r>
+        <w:t xml:space="preserve">. </w:t>
+      </w:r>
+      <w:r>
+        <w:t xml:space="preserve">This is commonly implicitly acknowledged in </w:t>
+      </w:r>
+      <w:r>
+        <w:t xml:space="preserve">the presentation of traditional </w:t>
+      </w:r>
+      <w:r>
+        <w:t xml:space="preserve">proxy reconstructions by including a smoothed representation of the </w:t>
+      </w:r>
+      <w:r>
+        <w:t>record</w:t>
+      </w:r>
+      <w:r>
+        <w:t xml:space="preserve">, obtained using a (usually arbitrary) smoothing filter </w:t>
+      </w:r>
+      <w:r>
+        <w:fldChar w:fldCharType="begin"/>
+      </w:r>
+      <w:r>
+        <w:instrText xml:space="preserve"> ADDIN EN.CITE &lt;EndNote&gt;&lt;Cite&gt;&lt;Author&gt;Elderfield&lt;/Author&gt;&lt;Year&gt;2012&lt;/Year&gt;&lt;RecNum&gt;7508&lt;/RecNum&gt;&lt;Prefix&gt;e.g.`, &lt;/Prefix&gt;&lt;DisplayText&gt;(e.g., Elderfield et al. 2012)&lt;/DisplayText&gt;&lt;record&gt;&lt;rec-number&gt;7508&lt;/rec-number&gt;&lt;foreign-keys&gt;&lt;key app="EN" db-id="2xvta5exevtse2ef2a8pxfzmtwdwarp0aeps" timestamp="1542010254"&gt;7508&lt;/key&gt;&lt;/foreign-keys&gt;&lt;ref-type name="Journal Article"&gt;17&lt;/ref-type&gt;&lt;contributors&gt;&lt;authors&gt;&lt;author&gt;Elderfield, H.&lt;/author&gt;&lt;author&gt;Ferretti, P.&lt;/author&gt;&lt;author&gt;Greaves, M.&lt;/author&gt;&lt;author&gt;Crowhurst, S.&lt;/author&gt;&lt;author&gt;McCave, I. N.&lt;/author&gt;&lt;author&gt;Hodell, D.&lt;/author&gt;&lt;author&gt;Piotrowski, A. M.&lt;/author&gt;&lt;/authors&gt;&lt;/contributors&gt;&lt;titles&gt;&lt;title&gt;Evolution of Ocean Temperature and Ice Volume Through the Mid-Pleistocene Climate Transition&lt;/title&gt;&lt;secondary-title&gt;Science&lt;/secondary-title&gt;&lt;/titles&gt;&lt;periodical&gt;&lt;full-title&gt;Science&lt;/full-title&gt;&lt;abbr-1&gt;Science&lt;/abbr-1&gt;&lt;/periodical&gt;&lt;pages&gt;704&lt;/pages&gt;&lt;volume&gt;337&lt;/volume&gt;&lt;number&gt;6095&lt;/number&gt;&lt;dates&gt;&lt;year&gt;2012&lt;/year&gt;&lt;/dates&gt;&lt;work-type&gt;10.1126/science.1221294&lt;/work-type&gt;&lt;urls&gt;&lt;related-urls&gt;&lt;url&gt;http://science.sciencemag.org/content/337/6095/704.abstract&lt;/url&gt;&lt;/related-urls&gt;&lt;/urls&gt;&lt;/record&gt;&lt;/Cite&gt;&lt;/EndNote&gt;</w:instrText>
+      </w:r>
+      <w:r>
+        <w:fldChar w:fldCharType="separate"/>
+      </w:r>
+      <w:r>
+        <w:rPr>
+          <w:noProof/>
+        </w:rPr>
+        <w:t>(e.g., Elderfield et al. 2012)</w:t>
+      </w:r>
+      <w:r>
+        <w:fldChar w:fldCharType="end"/>
+      </w:r>
+      <w:r>
+        <w:t xml:space="preserve">. </w:t>
+      </w:r>
+    </w:p>
+    <w:p>
+      <w:r>
+        <w:t xml:space="preserve">JPI, in contrast, explicitly considers temporal </w:t>
+      </w:r>
+      <w:r>
+        <w:t xml:space="preserve">autocorrelation of the underlying environmental </w:t>
+      </w:r>
+      <w:r>
+        <w:t>variables</w:t>
+      </w:r>
+      <w:r>
+        <w:t xml:space="preserve">, </w:t>
+      </w:r>
+      <w:r>
+        <w:t>treating</w:t>
+      </w:r>
+      <w:r>
+        <w:t xml:space="preserve"> each proxy </w:t>
+      </w:r>
+      <w:r>
+        <w:t xml:space="preserve">observation </w:t>
+      </w:r>
+      <w:r>
+        <w:t>as a</w:t>
+      </w:r>
+      <w:r>
+        <w:t xml:space="preserve"> sample arising from </w:t>
+      </w:r>
+      <w:r>
+        <w:t xml:space="preserve">one or more </w:t>
+      </w:r>
+      <w:r>
+        <w:t>underlying, autocorrelated environmental time series.</w:t>
+      </w:r>
+      <w:r>
+        <w:t xml:space="preserve"> The properties of the time series </w:t>
+      </w:r>
+      <w:r>
+        <w:t>themselves, rather than being arbitrarily assumed,</w:t>
+      </w:r>
+      <w:r>
+        <w:t xml:space="preserve"> are estimated </w:t>
+      </w:r>
+      <w:r>
+        <w:t>to be consistent with</w:t>
+      </w:r>
+      <w:r>
+        <w:t xml:space="preserve"> the statistical properties of the proxy models and the </w:t>
+      </w:r>
+      <w:r>
+        <w:lastRenderedPageBreak/>
+        <w:t>data</w:t>
+      </w:r>
+      <w:r>
+        <w:t>, meaning that the record produced is optimized to reflect the actual information content of the data</w:t>
+      </w:r>
+      <w:r>
+        <w:t>. For very certain proxy models or densely distributed data</w:t>
+      </w:r>
+      <w:r>
+        <w:t xml:space="preserve"> that record</w:t>
+      </w:r>
+      <w:r>
+        <w:t xml:space="preserve"> high-frequency variability</w:t>
+      </w:r>
+      <w:r>
+        <w:t xml:space="preserve"> the reconstructed time series will express short-term changes in the environment</w:t>
+      </w:r>
+      <w:r>
+        <w:t xml:space="preserve">, whereas </w:t>
+      </w:r>
+      <w:r>
+        <w:t xml:space="preserve">reconstructions based on </w:t>
+      </w:r>
+      <w:r>
+        <w:t xml:space="preserve">uncertain models </w:t>
+      </w:r>
+      <w:r>
+        <w:t>or</w:t>
+      </w:r>
+      <w:r>
+        <w:t xml:space="preserve"> smooth or sparsely-sampled </w:t>
+      </w:r>
+      <w:r>
+        <w:t xml:space="preserve">data </w:t>
+      </w:r>
+      <w:r>
+        <w:t xml:space="preserve">will </w:t>
+      </w:r>
+      <w:r>
+        <w:t xml:space="preserve">tend toward greater smoothing </w:t>
+      </w:r>
+      <w:r>
+        <w:t xml:space="preserve">and reflect the actual information content of the proxies with respect to the </w:t>
+      </w:r>
+      <w:r>
+        <w:t>longer-term evolution of the mean state of the system. This is nicely illustrated by the comparison of JPI reconstructions for sites 1123 and U1385 (</w:t>
+      </w:r>
+      <w:r>
+        <w:rPr>
+          <w:highlight w:val="yellow"/>
+        </w:rPr>
+        <w:t>Fig. X</w:t>
+      </w:r>
+      <w:r>
+        <w:t>)</w:t>
+      </w:r>
+      <w:r>
+        <w:t xml:space="preserve"> …</w:t>
+      </w:r>
+    </w:p>
+    <w:p>
+      <w:r>
+        <w:t>Another advantage</w:t>
+      </w:r>
+      <w:r>
+        <w:t xml:space="preserve"> of embedding time series models in JPI is that it offers an explicit framework for integration of differently-sampled proxy records. In most of the applications presented here, for example, foram δ</w:t>
       </w:r>
       <w:r>
         <w:rPr>
@@ -6616,84 +6814,71 @@
         <w:t>18</w:t>
       </w:r>
       <w:r>
+        <w:t xml:space="preserve">O values are more densely sampled than Mg/Ca. In a traditional, piece-wise interpretation of these proxy data, </w:t>
+      </w:r>
+      <w:r>
+        <w:rPr>
+          <w:i/>
+        </w:rPr>
+        <w:t>δ</w:t>
+      </w:r>
+      <w:r>
+        <w:rPr>
+          <w:i/>
+          <w:vertAlign w:val="superscript"/>
+        </w:rPr>
+        <w:t>18</w:t>
+      </w:r>
+      <w:r>
+        <w:rPr>
+          <w:i/>
+        </w:rPr>
         <w:t>O</w:t>
       </w:r>
       <w:r>
         <w:rPr>
+          <w:i/>
           <w:vertAlign w:val="subscript"/>
         </w:rPr>
         <w:t>sw</w:t>
       </w:r>
       <w:r>
-        <w:t xml:space="preserve"> this is true over a broad spectrum of resolutions including those considered here</w:t>
+        <w:t xml:space="preserve"> can only be estimated if paired oxygen and Mg/Ca data are available for a given core level. Thus, if Mg/</w:t>
+      </w:r>
+      <w:r>
+        <w:t>Ca data are missing at a level</w:t>
+      </w:r>
+      <w:r>
+        <w:t xml:space="preserve"> either this value must be estimated, usually through linear interpolation between values for underlying and overlying samples, or the </w:t>
+      </w:r>
+      <w:r>
+        <w:t>foram δ</w:t>
+      </w:r>
+      <w:r>
+        <w:rPr>
+          <w:vertAlign w:val="superscript"/>
+        </w:rPr>
+        <w:t>18</w:t>
+      </w:r>
+      <w:r>
+        <w:t>O data excluded from the analysis</w:t>
       </w:r>
       <w:r>
         <w:t xml:space="preserve">. </w:t>
       </w:r>
       <w:r>
-        <w:t xml:space="preserve">This is commonly implicitly acknowledged in proxy reconstructions by including a smoothed representation of the reconstruction, obtained using a (usually arbitrary) smoothing filter </w:t>
-      </w:r>
-      <w:r>
-        <w:fldChar w:fldCharType="begin"/>
-      </w:r>
-      <w:r>
-        <w:instrText xml:space="preserve"> ADDIN EN.CITE &lt;EndNote&gt;&lt;Cite&gt;&lt;Author&gt;Elderfield&lt;/Author&gt;&lt;Year&gt;2012&lt;/Year&gt;&lt;RecNum&gt;7508&lt;/RecNum&gt;&lt;Prefix&gt;e.g.`, &lt;/Prefix&gt;&lt;DisplayText&gt;(e.g., Elderfield et al. 2012)&lt;/DisplayText&gt;&lt;record&gt;&lt;rec-number&gt;7508&lt;/rec-number&gt;&lt;foreign-keys&gt;&lt;key app="EN" db-id="2xvta5exevtse2ef2a8pxfzmtwdwarp0aeps" timestamp="1542010254"&gt;7508&lt;/key&gt;&lt;/foreign-keys&gt;&lt;ref-type name="Journal Article"&gt;17&lt;/ref-type&gt;&lt;contributors&gt;&lt;authors&gt;&lt;author&gt;Elderfield, H.&lt;/author&gt;&lt;author&gt;Ferretti, P.&lt;/author&gt;&lt;author&gt;Greaves, M.&lt;/author&gt;&lt;author&gt;Crowhurst, S.&lt;/author&gt;&lt;author&gt;McCave, I. N.&lt;/author&gt;&lt;author&gt;Hodell, D.&lt;/author&gt;&lt;author&gt;Piotrowski, A. M.&lt;/author&gt;&lt;/authors&gt;&lt;/contributors&gt;&lt;titles&gt;&lt;title&gt;Evolution of Ocean Temperature and Ice Volume Through the Mid-Pleistocene Climate Transition&lt;/title&gt;&lt;secondary-title&gt;Science&lt;/secondary-title&gt;&lt;/titles&gt;&lt;periodical&gt;&lt;full-title&gt;Science&lt;/full-title&gt;&lt;abbr-1&gt;Science&lt;/abbr-1&gt;&lt;/periodical&gt;&lt;pages&gt;704&lt;/pages&gt;&lt;volume&gt;337&lt;/volume&gt;&lt;number&gt;6095&lt;/number&gt;&lt;dates&gt;&lt;year&gt;2012&lt;/year&gt;&lt;/dates&gt;&lt;work-type&gt;10.1126/science.1221294&lt;/work-type&gt;&lt;urls&gt;&lt;related-urls&gt;&lt;url&gt;http://science.sciencemag.org/content/337/6095/704.abstract&lt;/url&gt;&lt;/related-urls&gt;&lt;/urls&gt;&lt;/record&gt;&lt;/Cite&gt;&lt;/EndNote&gt;</w:instrText>
-      </w:r>
-      <w:r>
-        <w:fldChar w:fldCharType="separate"/>
-      </w:r>
-      <w:r>
-        <w:rPr>
-          <w:noProof/>
-        </w:rPr>
-        <w:t>(e.g., Elderfield et al. 2012)</w:t>
-      </w:r>
-      <w:r>
-        <w:fldChar w:fldCharType="end"/>
-      </w:r>
-      <w:r>
-        <w:t xml:space="preserve">. </w:t>
-      </w:r>
-    </w:p>
-    <w:p>
-      <w:r>
-        <w:t xml:space="preserve">In contrast, autocorrelation of the underlying environmental processes is considered explicitly in JPI, which treats each proxy </w:t>
-      </w:r>
-      <w:r>
-        <w:t xml:space="preserve">observation </w:t>
-      </w:r>
-      <w:r>
-        <w:t>as a</w:t>
-      </w:r>
-      <w:r>
-        <w:t xml:space="preserve"> sample arising from an underlying, autocorrelated environmental time series.</w:t>
-      </w:r>
-      <w:r>
-        <w:t xml:space="preserve"> The properties of the time series itself are estimated such that they are most likely given the statistical properties of the proxy models and the distribution of the data. For very certain proxy models or densely distributed data high-frequency variability, if supported by the data, is </w:t>
-      </w:r>
-      <w:r>
-        <w:lastRenderedPageBreak/>
-        <w:t xml:space="preserve">reconstructed, whereas for uncertain models and smooth or sparsely-sampled records </w:t>
-      </w:r>
-      <w:r>
-        <w:t>the time series model will emphasize stronger autocorrelation and leverage multiple observations to better constrain the longer-term evolution of the mean state of the system. This is nicely illustrated by the comparison of JPI reconstructions for sites 1123 and U1385 (</w:t>
-      </w:r>
-      <w:r>
-        <w:rPr>
-          <w:highlight w:val="yellow"/>
-        </w:rPr>
-        <w:t>Fig. X</w:t>
-      </w:r>
-      <w:r>
-        <w:t>)</w:t>
-      </w:r>
-      <w:r>
-        <w:t xml:space="preserve"> …</w:t>
-      </w:r>
-    </w:p>
-    <w:p>
-      <w:r>
-        <w:t>Another advantage is ability to use all data w/o independent interpolation of values</w:t>
+        <w:t xml:space="preserve">JPI eliminates the need to exclude or selectively interpolate data by linking all proxy measurements to a common set of underlying continuous time series. The temporal interpolation required to integrate data sampled at different times is conducted for each </w:t>
+      </w:r>
+      <w:r>
+        <w:t>environmental variable</w:t>
+      </w:r>
+      <w:bookmarkStart w:id="9" w:name="_GoBack"/>
+      <w:bookmarkEnd w:id="9"/>
+      <w:r>
+        <w:t xml:space="preserve">, which are in reality the quantities that are related in time, as an integrated component of the analysis, allowing the proxy data to be (appropriately) treated as independent samples. One note of caution is warranted here: although JPI </w:t>
+      </w:r>
+      <w:r>
+        <w:t>provides a formal and rigorous framework for integrating differently-sampled proxy datasets, there is still potential to for artefacts to emerge from the integration of datasets with very different sampling densities. For example…</w:t>
       </w:r>
     </w:p>
     <w:p>
@@ -6707,6 +6892,7 @@
         <w:pStyle w:val="Heading2"/>
       </w:pPr>
       <w:r>
+        <w:lastRenderedPageBreak/>
         <w:t>Proxy model properties</w:t>
       </w:r>
     </w:p>
@@ -7618,6 +7804,7 @@
   <w:style w:type="character" w:default="1" w:styleId="DefaultParagraphFont">
     <w:name w:val="Default Paragraph Font"/>
     <w:uiPriority w:val="1"/>
+    <w:semiHidden/>
     <w:unhideWhenUsed/>
   </w:style>
   <w:style w:type="table" w:default="1" w:styleId="TableNormal">

</xml_diff>